<commit_message>
2021/10/18 - Before Pulling from Master
</commit_message>
<xml_diff>
--- a/First Checkpoint.docx
+++ b/First Checkpoint.docx
@@ -20,12 +20,37 @@
           <w:szCs w:val="36"/>
         </w:rPr>
       </w:pPr>
+      <w:proofErr w:type="spellStart"/>
       <w:r>
         <w:rPr>
           <w:sz w:val="36"/>
           <w:szCs w:val="36"/>
         </w:rPr>
-        <w:t>MarketRegimeDetector (MRDetect)</w:t>
+        <w:t>MarketRegimeDetector</w:t>
+      </w:r>
+      <w:proofErr w:type="spellEnd"/>
+      <w:r>
+        <w:rPr>
+          <w:sz w:val="36"/>
+          <w:szCs w:val="36"/>
+        </w:rPr>
+        <w:t xml:space="preserve"> (</w:t>
+      </w:r>
+      <w:proofErr w:type="spellStart"/>
+      <w:r>
+        <w:rPr>
+          <w:sz w:val="36"/>
+          <w:szCs w:val="36"/>
+        </w:rPr>
+        <w:t>MRDetect</w:t>
+      </w:r>
+      <w:proofErr w:type="spellEnd"/>
+      <w:r>
+        <w:rPr>
+          <w:sz w:val="36"/>
+          <w:szCs w:val="36"/>
+        </w:rPr>
+        <w:t>)</w:t>
       </w:r>
     </w:p>
     <w:p>
@@ -238,7 +263,23 @@
         <w:t xml:space="preserve">By </w:t>
       </w:r>
       <w:r>
-        <w:t>Emmanuel Berdugo, Asi Sheratzky, Yonatan Mirsky and Roy Toledano</w:t>
+        <w:t xml:space="preserve">Emmanuel Berdugo, </w:t>
+      </w:r>
+      <w:proofErr w:type="spellStart"/>
+      <w:r>
+        <w:t>Asi</w:t>
+      </w:r>
+      <w:proofErr w:type="spellEnd"/>
+      <w:r>
+        <w:t xml:space="preserve"> </w:t>
+      </w:r>
+      <w:proofErr w:type="spellStart"/>
+      <w:r>
+        <w:t>Sheratzky</w:t>
+      </w:r>
+      <w:proofErr w:type="spellEnd"/>
+      <w:r>
+        <w:t>, Yonatan Mirsky and Roy Toledano</w:t>
       </w:r>
     </w:p>
     <w:p>
@@ -259,18 +300,20 @@
     </w:p>
     <w:p>
       <w:r>
-        <w:t>The main objective of the project is to design a Trading Strategy that can beat the Market! It seems quite ambitious, but we believe it is achievable. We know that on the very long run (decades), investing in the Stock Market will yield higher return that any other investment vehicle. But on some shorter periods, Stock Markets can also perform really bad</w:t>
-      </w:r>
+        <w:t xml:space="preserve">The main objective of the project is to design a Trading Strategy that can beat the Market! It seems quite ambitious, but we believe it is achievable. We know that on the very long run (decades), investing in the Stock Market will yield higher return that any other investment vehicle. But on some shorter periods, Stock Markets can also perform </w:t>
+      </w:r>
+      <w:proofErr w:type="gramStart"/>
+      <w:r>
+        <w:t>really bad</w:t>
+      </w:r>
+      <w:proofErr w:type="gramEnd"/>
       <w:r>
         <w:t>!</w:t>
       </w:r>
     </w:p>
     <w:p>
       <w:r>
-        <w:t>We want to build a tool that will help us to time the market</w:t>
-      </w:r>
-      <w:r>
-        <w:t>.</w:t>
+        <w:t>We want to build a tool that will help us to time the market.</w:t>
       </w:r>
     </w:p>
     <w:p/>
@@ -299,6 +342,9 @@
     <w:p/>
     <w:p>
       <w:r>
+        <w:rPr>
+          <w:noProof/>
+        </w:rPr>
         <w:drawing>
           <wp:inline distT="0" distB="0" distL="0" distR="0" wp14:anchorId="3039D7C5" wp14:editId="1144E138">
             <wp:extent cx="5943600" cy="3114675"/>
@@ -349,6 +395,9 @@
     </w:p>
     <w:p>
       <w:r>
+        <w:rPr>
+          <w:noProof/>
+        </w:rPr>
         <w:drawing>
           <wp:anchor distT="0" distB="0" distL="114300" distR="114300" simplePos="0" relativeHeight="251658240" behindDoc="0" locked="0" layoutInCell="1" allowOverlap="1" wp14:anchorId="78AE1616" wp14:editId="48D3CB90">
             <wp:simplePos x="0" y="0"/>
@@ -418,7 +467,15 @@
     <w:p/>
     <w:p>
       <w:r>
-        <w:t>We decided to discard the first 10 years of the data, because we suspect the market behavior is a changing business, and it might be variable with time. Moreover, we kept 2 years of the most recent data for the test set, to check the validity of our model. So we have roughly 16 years of training set.</w:t>
+        <w:t xml:space="preserve">We decided to discard the first 10 years of the data, because we suspect the market behavior is a changing business, and it might be variable with time. Moreover, we kept 2 years of the most recent data for the test set, to check the validity of our model. </w:t>
+      </w:r>
+      <w:proofErr w:type="gramStart"/>
+      <w:r>
+        <w:t>So</w:t>
+      </w:r>
+      <w:proofErr w:type="gramEnd"/>
+      <w:r>
+        <w:t xml:space="preserve"> we have roughly 16 years of training set.</w:t>
       </w:r>
     </w:p>
     <w:p/>
@@ -444,7 +501,31 @@
     </w:p>
     <w:p>
       <w:r>
-        <w:t>Z-score = mean_of_returns / (std_of_returns / sqrt(nb_of_days))</w:t>
+        <w:t xml:space="preserve">Z-score = </w:t>
+      </w:r>
+      <w:proofErr w:type="spellStart"/>
+      <w:r>
+        <w:t>mean_of_returns</w:t>
+      </w:r>
+      <w:proofErr w:type="spellEnd"/>
+      <w:r>
+        <w:t xml:space="preserve"> / (</w:t>
+      </w:r>
+      <w:proofErr w:type="spellStart"/>
+      <w:r>
+        <w:t>std_of_returns</w:t>
+      </w:r>
+      <w:proofErr w:type="spellEnd"/>
+      <w:r>
+        <w:t xml:space="preserve"> / sqrt(</w:t>
+      </w:r>
+      <w:proofErr w:type="spellStart"/>
+      <w:r>
+        <w:t>nb_of_days</w:t>
+      </w:r>
+      <w:proofErr w:type="spellEnd"/>
+      <w:r>
+        <w:t>))</w:t>
       </w:r>
     </w:p>
     <w:p/>
@@ -453,12 +534,23 @@
         <w:t>This is a quite frequent profitability measure in trading</w:t>
       </w:r>
       <w:r>
-        <w:t xml:space="preserve"> since we want to maximize the return of the strategy but to minimize the Standard deviation. A strategy very profitable but with a high standard deviation might be profitable only by chance… A Z-score of 3 or higher is a proof the strategy is really valuable.</w:t>
-      </w:r>
-    </w:p>
-    <w:p/>
-    <w:p>
-      <w:r>
+        <w:t xml:space="preserve"> since we want to maximize the return of the strategy but to minimize the Standard deviation. A strategy very profitable but with a high standard deviation might be profitable only by chance… A Z-score of 3 or higher is a proof the strategy is </w:t>
+      </w:r>
+      <w:proofErr w:type="gramStart"/>
+      <w:r>
+        <w:t>really valuable</w:t>
+      </w:r>
+      <w:proofErr w:type="gramEnd"/>
+      <w:r>
+        <w:t>.</w:t>
+      </w:r>
+    </w:p>
+    <w:p/>
+    <w:p>
+      <w:r>
+        <w:rPr>
+          <w:noProof/>
+        </w:rPr>
         <w:lastRenderedPageBreak/>
         <w:drawing>
           <wp:inline distT="0" distB="0" distL="0" distR="0" wp14:anchorId="01217261" wp14:editId="3DE0B659">
@@ -504,6 +596,9 @@
     </w:p>
     <w:p>
       <w:r>
+        <w:rPr>
+          <w:noProof/>
+        </w:rPr>
         <w:drawing>
           <wp:inline distT="0" distB="0" distL="0" distR="0" wp14:anchorId="215F5F90" wp14:editId="1C8B99B1">
             <wp:extent cx="5696919" cy="3129045"/>
@@ -547,11 +642,30 @@
         <w:t xml:space="preserve">It seems the </w:t>
       </w:r>
       <w:r>
-        <w:t>predictions on the train set are quite good, in this case we see that the state “1” seems to be the loser_state. The “0” state seems to be the winner_state, while the “2” state seems winning also, but with a higher volatility. Let’s check.</w:t>
-      </w:r>
-    </w:p>
-    <w:p>
-      <w:r>
+        <w:t xml:space="preserve">predictions on the train set are quite good, in this case we see that the state “1” seems to be the </w:t>
+      </w:r>
+      <w:proofErr w:type="spellStart"/>
+      <w:r>
+        <w:t>loser_state</w:t>
+      </w:r>
+      <w:proofErr w:type="spellEnd"/>
+      <w:r>
+        <w:t xml:space="preserve">. The “0” state seems to be the </w:t>
+      </w:r>
+      <w:proofErr w:type="spellStart"/>
+      <w:r>
+        <w:t>winner_state</w:t>
+      </w:r>
+      <w:proofErr w:type="spellEnd"/>
+      <w:r>
+        <w:t>, while the “2” state seems winning also, but with a higher volatility. Let’s check.</w:t>
+      </w:r>
+    </w:p>
+    <w:p>
+      <w:r>
+        <w:rPr>
+          <w:noProof/>
+        </w:rPr>
         <w:drawing>
           <wp:inline distT="0" distB="0" distL="0" distR="0" wp14:anchorId="5E070F8F" wp14:editId="5DFAFB42">
             <wp:extent cx="5943600" cy="1556385"/>
@@ -596,23 +710,22 @@
     </w:p>
     <w:p>
       <w:r>
-        <w:t>Let’s have a look at our trading strategy now. It will be very simple: when we are in the loser_state, we will be out of the market (selling if we were long – doing nothing if we had no position) and we will be long in the other cases (buying if we had no position</w:t>
-      </w:r>
-      <w:r>
-        <w:t xml:space="preserve"> – doing nothing if we </w:t>
-      </w:r>
-      <w:r>
-        <w:t>were already long</w:t>
-      </w:r>
-      <w:r>
-        <w:t>)</w:t>
-      </w:r>
-      <w:r>
-        <w:t>. Then we compare the graph of the value of our position (rebased at the same index).</w:t>
-      </w:r>
-    </w:p>
-    <w:p>
-      <w:r>
+        <w:t xml:space="preserve">Let’s have a look at our trading strategy now. It will be very simple: when we are in the </w:t>
+      </w:r>
+      <w:proofErr w:type="spellStart"/>
+      <w:r>
+        <w:t>loser_state</w:t>
+      </w:r>
+      <w:proofErr w:type="spellEnd"/>
+      <w:r>
+        <w:t>, we will be out of the market (selling if we were long – doing nothing if we had no position) and we will be long in the other cases (buying if we had no position – doing nothing if we were already long). Then we compare the graph of the value of our position (rebased at the same index).</w:t>
+      </w:r>
+    </w:p>
+    <w:p>
+      <w:r>
+        <w:rPr>
+          <w:noProof/>
+        </w:rPr>
         <w:drawing>
           <wp:inline distT="0" distB="0" distL="0" distR="0" wp14:anchorId="75FADD2B" wp14:editId="7971B530">
             <wp:extent cx="5943600" cy="4403090"/>
@@ -653,7 +766,31 @@
     <w:p>
       <w:r>
         <w:lastRenderedPageBreak/>
-        <w:t xml:space="preserve">We see here a clear advantage for the HMM Regime detection based strategy! We got out of the market during the bear market phase of the Subprime crisis, and got back to the long position at time. Overall we achieved roughly </w:t>
+        <w:t xml:space="preserve">We see here a clear advantage for the HMM Regime </w:t>
+      </w:r>
+      <w:proofErr w:type="gramStart"/>
+      <w:r>
+        <w:t>detection based</w:t>
+      </w:r>
+      <w:proofErr w:type="gramEnd"/>
+      <w:r>
+        <w:t xml:space="preserve"> strategy! We got out of the market during the bear market phase of the Subprime </w:t>
+      </w:r>
+      <w:proofErr w:type="gramStart"/>
+      <w:r>
+        <w:t>crisis, and</w:t>
+      </w:r>
+      <w:proofErr w:type="gramEnd"/>
+      <w:r>
+        <w:t xml:space="preserve"> got back to the long position at time. </w:t>
+      </w:r>
+      <w:proofErr w:type="gramStart"/>
+      <w:r>
+        <w:t>Overall</w:t>
+      </w:r>
+      <w:proofErr w:type="gramEnd"/>
+      <w:r>
+        <w:t xml:space="preserve"> we achieved roughly </w:t>
       </w:r>
       <w:r>
         <w:t>7</w:t>
@@ -671,6 +808,9 @@
     <w:p/>
     <w:p>
       <w:r>
+        <w:rPr>
+          <w:noProof/>
+        </w:rPr>
         <w:drawing>
           <wp:inline distT="0" distB="0" distL="0" distR="0" wp14:anchorId="588530C7" wp14:editId="67D4A620">
             <wp:extent cx="5943600" cy="2750185"/>
@@ -710,6 +850,9 @@
     </w:p>
     <w:p>
       <w:r>
+        <w:rPr>
+          <w:noProof/>
+        </w:rPr>
         <w:drawing>
           <wp:inline distT="0" distB="0" distL="0" distR="0" wp14:anchorId="58423310" wp14:editId="53E527D9">
             <wp:extent cx="5943600" cy="3298190"/>
@@ -747,14 +890,10 @@
         </w:drawing>
       </w:r>
     </w:p>
-    <w:p/>
-    <w:p>
-      <w:r>
-        <w:lastRenderedPageBreak/>
+    <w:p>
+      <w:r>
         <w:t>It looks good! Let’s have a look at our trading strategy…</w:t>
       </w:r>
-    </w:p>
-    <w:p>
       <w:r>
         <w:br w:type="page"/>
       </w:r>
@@ -762,6 +901,9 @@
     <w:p/>
     <w:p>
       <w:r>
+        <w:rPr>
+          <w:noProof/>
+        </w:rPr>
         <w:drawing>
           <wp:inline distT="0" distB="0" distL="0" distR="0" wp14:anchorId="6745721C" wp14:editId="6D4CFC2A">
             <wp:extent cx="5943600" cy="4656455"/>
@@ -802,7 +944,15 @@
     <w:p/>
     <w:p>
       <w:r>
-        <w:t xml:space="preserve">Well… We need to say this is far above our expectations! It’s hard to believe these predictions were done step by step by the model! The model managed to avoid all the bear periods! Overall it achieves a </w:t>
+        <w:t xml:space="preserve">Well… We need to say this is far above our expectations! It’s hard to believe these predictions were done step by step by the model! The model managed to avoid all the bear periods! </w:t>
+      </w:r>
+      <w:proofErr w:type="gramStart"/>
+      <w:r>
+        <w:t>Overall</w:t>
+      </w:r>
+      <w:proofErr w:type="gramEnd"/>
+      <w:r>
+        <w:t xml:space="preserve"> it achieves a </w:t>
       </w:r>
       <w:r>
         <w:t>performance 54% higher</w:t>
@@ -841,7 +991,6 @@
         <w:t>We want to try other methods, based on Deep-Learning (RNN, LSTM, GRU, Transformers?) to try to achieve better results</w:t>
       </w:r>
     </w:p>
-    <w:p/>
     <w:sectPr>
       <w:pgSz w:w="12240" w:h="15840"/>
       <w:pgMar w:top="1440" w:right="1440" w:bottom="1440" w:left="1440" w:header="720" w:footer="720" w:gutter="0"/>

</xml_diff>